<commit_message>
Security update: Password Encryption Enabled
</commit_message>
<xml_diff>
--- a/docs/Guide of Installation of Lyrics Scrap Program.docx
+++ b/docs/Guide of Installation of Lyrics Scrap Program.docx
@@ -30,8 +30,6 @@
         </w:rPr>
         <w:t>ing</w:t>
       </w:r>
-      <w:bookmarkStart w:id="0" w:name="_GoBack"/>
-      <w:bookmarkEnd w:id="0"/>
       <w:r>
         <w:rPr>
           <w:rFonts w:cs="Muna"/>
@@ -348,7 +346,7 @@
       <w:pPr>
         <w:pStyle w:val="ListParagraph"/>
         <w:numPr>
-          <w:ilvl w:val="0"/>
+          <w:ilvl w:val="1"/>
           <w:numId w:val="1"/>
         </w:numPr>
         <w:jc w:val="both"/>
@@ -364,50 +362,10 @@
           <w:sz w:val="22"/>
           <w:szCs w:val="22"/>
         </w:rPr>
-        <w:t xml:space="preserve">Install </w:t>
-      </w:r>
-      <w:r>
-        <w:rPr>
-          <w:rFonts w:cs="Muna"/>
-          <w:b/>
-          <w:sz w:val="22"/>
-          <w:szCs w:val="22"/>
-        </w:rPr>
-        <w:t>tor</w:t>
-      </w:r>
-      <w:r>
-        <w:rPr>
-          <w:rFonts w:cs="Muna"/>
-          <w:sz w:val="22"/>
-          <w:szCs w:val="22"/>
-        </w:rPr>
-        <w:t xml:space="preserve"> in your mac</w:t>
-      </w:r>
-      <w:r>
-        <w:rPr>
-          <w:rFonts w:cs="Muna"/>
-          <w:sz w:val="22"/>
-          <w:szCs w:val="22"/>
-        </w:rPr>
-        <w:t xml:space="preserve"> with this command</w:t>
-      </w:r>
-      <w:r>
-        <w:rPr>
-          <w:rFonts w:cs="Muna"/>
-          <w:sz w:val="22"/>
-          <w:szCs w:val="22"/>
-        </w:rPr>
-        <w:t xml:space="preserve">: </w:t>
-      </w:r>
-      <w:r>
-        <w:rPr>
-          <w:rFonts w:cs="Muna"/>
-          <w:b/>
-          <w:sz w:val="22"/>
-          <w:szCs w:val="22"/>
-        </w:rPr>
-        <w:t>brew install tor</w:t>
-      </w:r>
+        <w:t>cryptography</w:t>
+      </w:r>
+      <w:bookmarkStart w:id="0" w:name="_GoBack"/>
+      <w:bookmarkEnd w:id="0"/>
     </w:p>
     <w:p>
       <w:pPr>
@@ -429,7 +387,49 @@
           <w:sz w:val="22"/>
           <w:szCs w:val="22"/>
         </w:rPr>
-        <w:t>Follow the instructions to set it up as a service</w:t>
+        <w:t xml:space="preserve">Install </w:t>
+      </w:r>
+      <w:r>
+        <w:rPr>
+          <w:rFonts w:cs="Muna"/>
+          <w:b/>
+          <w:sz w:val="22"/>
+          <w:szCs w:val="22"/>
+        </w:rPr>
+        <w:t>tor</w:t>
+      </w:r>
+      <w:r>
+        <w:rPr>
+          <w:rFonts w:cs="Muna"/>
+          <w:sz w:val="22"/>
+          <w:szCs w:val="22"/>
+        </w:rPr>
+        <w:t xml:space="preserve"> in your mac</w:t>
+      </w:r>
+      <w:r>
+        <w:rPr>
+          <w:rFonts w:cs="Muna"/>
+          <w:sz w:val="22"/>
+          <w:szCs w:val="22"/>
+        </w:rPr>
+        <w:t xml:space="preserve"> with this command</w:t>
+      </w:r>
+      <w:r>
+        <w:rPr>
+          <w:rFonts w:cs="Muna"/>
+          <w:sz w:val="22"/>
+          <w:szCs w:val="22"/>
+        </w:rPr>
+        <w:t xml:space="preserve">: </w:t>
+      </w:r>
+      <w:r>
+        <w:rPr>
+          <w:rFonts w:cs="Muna"/>
+          <w:b/>
+          <w:sz w:val="22"/>
+          <w:szCs w:val="22"/>
+        </w:rPr>
+        <w:t>brew install tor</w:t>
       </w:r>
     </w:p>
     <w:p>
@@ -452,57 +452,7 @@
           <w:sz w:val="22"/>
           <w:szCs w:val="22"/>
         </w:rPr>
-        <w:t xml:space="preserve">Install </w:t>
-      </w:r>
-      <w:r>
-        <w:rPr>
-          <w:rFonts w:cs="Muna"/>
-          <w:b/>
-          <w:sz w:val="22"/>
-          <w:szCs w:val="22"/>
-        </w:rPr>
-        <w:t>privoxy</w:t>
-      </w:r>
-      <w:r>
-        <w:rPr>
-          <w:rFonts w:cs="Muna"/>
-          <w:sz w:val="22"/>
-          <w:szCs w:val="22"/>
-        </w:rPr>
-        <w:t xml:space="preserve"> in your mac</w:t>
-      </w:r>
-      <w:r>
-        <w:rPr>
-          <w:rFonts w:cs="Muna"/>
-          <w:sz w:val="22"/>
-          <w:szCs w:val="22"/>
-        </w:rPr>
-        <w:t xml:space="preserve"> </w:t>
-      </w:r>
-      <w:r>
-        <w:rPr>
-          <w:rFonts w:cs="Muna"/>
-          <w:sz w:val="22"/>
-          <w:szCs w:val="22"/>
-        </w:rPr>
-        <w:t>with this command</w:t>
-      </w:r>
-      <w:r>
-        <w:rPr>
-          <w:rFonts w:cs="Muna"/>
-          <w:sz w:val="22"/>
-          <w:szCs w:val="22"/>
-        </w:rPr>
-        <w:t xml:space="preserve">: </w:t>
-      </w:r>
-      <w:r>
-        <w:rPr>
-          <w:rFonts w:cs="Muna"/>
-          <w:b/>
-          <w:sz w:val="22"/>
-          <w:szCs w:val="22"/>
-        </w:rPr>
-        <w:t>brew install privoxy</w:t>
+        <w:t>Follow the instructions to set it up as a service</w:t>
       </w:r>
     </w:p>
     <w:p>
@@ -525,7 +475,49 @@
           <w:sz w:val="22"/>
           <w:szCs w:val="22"/>
         </w:rPr>
-        <w:t>Follow the instructions to set it up as a service</w:t>
+        <w:t xml:space="preserve">Install </w:t>
+      </w:r>
+      <w:r>
+        <w:rPr>
+          <w:rFonts w:cs="Muna"/>
+          <w:b/>
+          <w:sz w:val="22"/>
+          <w:szCs w:val="22"/>
+        </w:rPr>
+        <w:t>privoxy</w:t>
+      </w:r>
+      <w:r>
+        <w:rPr>
+          <w:rFonts w:cs="Muna"/>
+          <w:sz w:val="22"/>
+          <w:szCs w:val="22"/>
+        </w:rPr>
+        <w:t xml:space="preserve"> in your mac</w:t>
+      </w:r>
+      <w:r>
+        <w:rPr>
+          <w:rFonts w:cs="Muna"/>
+          <w:sz w:val="22"/>
+          <w:szCs w:val="22"/>
+        </w:rPr>
+        <w:t xml:space="preserve"> with this command</w:t>
+      </w:r>
+      <w:r>
+        <w:rPr>
+          <w:rFonts w:cs="Muna"/>
+          <w:sz w:val="22"/>
+          <w:szCs w:val="22"/>
+        </w:rPr>
+        <w:t xml:space="preserve">: </w:t>
+      </w:r>
+      <w:r>
+        <w:rPr>
+          <w:rFonts w:cs="Muna"/>
+          <w:b/>
+          <w:sz w:val="22"/>
+          <w:szCs w:val="22"/>
+        </w:rPr>
+        <w:t>brew install privoxy</w:t>
       </w:r>
     </w:p>
     <w:p>
@@ -538,156 +530,17 @@
         <w:jc w:val="both"/>
         <w:rPr>
           <w:rFonts w:cs="Muna"/>
-          <w:b/>
-          <w:sz w:val="22"/>
-          <w:szCs w:val="22"/>
-        </w:rPr>
-      </w:pPr>
-      <w:r>
-        <w:rPr>
-          <w:rFonts w:cs="Muna"/>
-          <w:sz w:val="22"/>
-          <w:szCs w:val="22"/>
-        </w:rPr>
-        <w:t xml:space="preserve">In the folder </w:t>
-      </w:r>
-      <w:r>
-        <w:rPr>
-          <w:rFonts w:cs="Muna"/>
-          <w:b/>
-          <w:sz w:val="22"/>
-          <w:szCs w:val="22"/>
-        </w:rPr>
-        <w:t>/usr/local/etc/privoxy</w:t>
-      </w:r>
-      <w:r>
-        <w:rPr>
-          <w:rFonts w:cs="Muna"/>
-          <w:b/>
-          <w:sz w:val="22"/>
-          <w:szCs w:val="22"/>
-        </w:rPr>
-        <w:t xml:space="preserve"> </w:t>
-      </w:r>
-      <w:r>
-        <w:rPr>
-          <w:rFonts w:cs="Muna"/>
-          <w:sz w:val="22"/>
-          <w:szCs w:val="22"/>
-        </w:rPr>
-        <w:t xml:space="preserve">edit the </w:t>
-      </w:r>
-      <w:r>
-        <w:rPr>
-          <w:rFonts w:eastAsia="Calibri" w:cs="Calibri"/>
-          <w:sz w:val="22"/>
-          <w:szCs w:val="22"/>
-        </w:rPr>
-        <w:t>“</w:t>
-      </w:r>
-      <w:r>
-        <w:rPr>
-          <w:rFonts w:cs="Muna"/>
-          <w:b/>
-          <w:sz w:val="22"/>
-          <w:szCs w:val="22"/>
-        </w:rPr>
-        <w:t>config</w:t>
-      </w:r>
-      <w:r>
-        <w:rPr>
-          <w:rFonts w:eastAsia="Calibri" w:cs="Calibri"/>
-          <w:b/>
-          <w:sz w:val="22"/>
-          <w:szCs w:val="22"/>
-        </w:rPr>
-        <w:t>”</w:t>
-      </w:r>
-      <w:r>
-        <w:rPr>
-          <w:rFonts w:cs="Muna"/>
-          <w:sz w:val="22"/>
-          <w:szCs w:val="22"/>
-        </w:rPr>
-        <w:t xml:space="preserve"> </w:t>
-      </w:r>
-      <w:r>
-        <w:rPr>
-          <w:rFonts w:cs="Muna"/>
-          <w:sz w:val="22"/>
-          <w:szCs w:val="22"/>
-        </w:rPr>
-        <w:t xml:space="preserve">file </w:t>
-      </w:r>
-      <w:r>
-        <w:rPr>
-          <w:rFonts w:cs="Muna"/>
-          <w:sz w:val="22"/>
-          <w:szCs w:val="22"/>
-        </w:rPr>
-        <w:t xml:space="preserve">and uncomment the line that contains something like </w:t>
-      </w:r>
-      <w:r>
-        <w:rPr>
-          <w:rFonts w:cs="Muna"/>
-          <w:b/>
-          <w:sz w:val="22"/>
-          <w:szCs w:val="22"/>
-        </w:rPr>
-        <w:t>forward-socks5t</w:t>
-      </w:r>
-      <w:r>
-        <w:rPr>
-          <w:rFonts w:cs="Muna"/>
-          <w:sz w:val="22"/>
-          <w:szCs w:val="22"/>
-        </w:rPr>
-        <w:t xml:space="preserve"> in order to look like this (the dot at the end is important, don</w:t>
-      </w:r>
-      <w:r>
-        <w:rPr>
-          <w:rFonts w:eastAsia="Calibri" w:cs="Calibri"/>
-          <w:sz w:val="22"/>
-          <w:szCs w:val="22"/>
-        </w:rPr>
-        <w:t>’t</w:t>
-      </w:r>
-      <w:r>
-        <w:rPr>
-          <w:rFonts w:cs="Muna"/>
-          <w:sz w:val="22"/>
-          <w:szCs w:val="22"/>
-        </w:rPr>
-        <w:t xml:space="preserve"> deleted)</w:t>
-      </w:r>
-      <w:r>
-        <w:rPr>
-          <w:rFonts w:cs="Muna"/>
-          <w:sz w:val="22"/>
-          <w:szCs w:val="22"/>
-        </w:rPr>
-        <w:t>:</w:t>
-      </w:r>
-    </w:p>
-    <w:p>
-      <w:pPr>
-        <w:ind w:left="1080"/>
-        <w:jc w:val="both"/>
-        <w:rPr>
-          <w:rFonts w:cs="Muna"/>
-          <w:b/>
-          <w:sz w:val="22"/>
-          <w:szCs w:val="22"/>
-        </w:rPr>
-      </w:pPr>
-      <w:r>
-        <w:rPr>
-          <w:rFonts w:cs="Muna"/>
-          <w:b/>
-          <w:sz w:val="22"/>
-          <w:szCs w:val="22"/>
-        </w:rPr>
-        <w:t>forward-socks5t   /               127.0.0.1:9050 .</w:t>
+          <w:sz w:val="22"/>
+          <w:szCs w:val="22"/>
+        </w:rPr>
+      </w:pPr>
+      <w:r>
+        <w:rPr>
+          <w:rFonts w:cs="Muna"/>
+          <w:sz w:val="22"/>
+          <w:szCs w:val="22"/>
+        </w:rPr>
+        <w:t>Follow the instructions to set it up as a service</w:t>
       </w:r>
     </w:p>
     <w:p>
@@ -711,7 +564,33 @@
           <w:sz w:val="22"/>
           <w:szCs w:val="22"/>
         </w:rPr>
-        <w:t xml:space="preserve">Use the command crontab </w:t>
+        <w:t xml:space="preserve">In the folder </w:t>
+      </w:r>
+      <w:r>
+        <w:rPr>
+          <w:rFonts w:cs="Muna"/>
+          <w:b/>
+          <w:sz w:val="22"/>
+          <w:szCs w:val="22"/>
+        </w:rPr>
+        <w:t>/usr/local/etc/privoxy</w:t>
+      </w:r>
+      <w:r>
+        <w:rPr>
+          <w:rFonts w:cs="Muna"/>
+          <w:b/>
+          <w:sz w:val="22"/>
+          <w:szCs w:val="22"/>
+        </w:rPr>
+        <w:t xml:space="preserve"> </w:t>
+      </w:r>
+      <w:r>
+        <w:rPr>
+          <w:rFonts w:cs="Muna"/>
+          <w:sz w:val="22"/>
+          <w:szCs w:val="22"/>
+        </w:rPr>
+        <w:t xml:space="preserve">edit the </w:t>
       </w:r>
       <w:r>
         <w:rPr>
@@ -719,15 +598,90 @@
           <w:sz w:val="22"/>
           <w:szCs w:val="22"/>
         </w:rPr>
-        <w:t>–</w:t>
-      </w:r>
-      <w:r>
-        <w:rPr>
-          <w:rFonts w:cs="Muna"/>
-          <w:sz w:val="22"/>
-          <w:szCs w:val="22"/>
-        </w:rPr>
-        <w:t>e to create a cronjob with the following line:</w:t>
+        <w:t>“</w:t>
+      </w:r>
+      <w:r>
+        <w:rPr>
+          <w:rFonts w:cs="Muna"/>
+          <w:b/>
+          <w:sz w:val="22"/>
+          <w:szCs w:val="22"/>
+        </w:rPr>
+        <w:t>config</w:t>
+      </w:r>
+      <w:r>
+        <w:rPr>
+          <w:rFonts w:eastAsia="Calibri" w:cs="Calibri"/>
+          <w:b/>
+          <w:sz w:val="22"/>
+          <w:szCs w:val="22"/>
+        </w:rPr>
+        <w:t>”</w:t>
+      </w:r>
+      <w:r>
+        <w:rPr>
+          <w:rFonts w:cs="Muna"/>
+          <w:sz w:val="22"/>
+          <w:szCs w:val="22"/>
+        </w:rPr>
+        <w:t xml:space="preserve"> </w:t>
+      </w:r>
+      <w:r>
+        <w:rPr>
+          <w:rFonts w:cs="Muna"/>
+          <w:sz w:val="22"/>
+          <w:szCs w:val="22"/>
+        </w:rPr>
+        <w:t xml:space="preserve">file </w:t>
+      </w:r>
+      <w:r>
+        <w:rPr>
+          <w:rFonts w:cs="Muna"/>
+          <w:sz w:val="22"/>
+          <w:szCs w:val="22"/>
+        </w:rPr>
+        <w:t xml:space="preserve">and uncomment the line that contains something like </w:t>
+      </w:r>
+      <w:r>
+        <w:rPr>
+          <w:rFonts w:cs="Muna"/>
+          <w:b/>
+          <w:sz w:val="22"/>
+          <w:szCs w:val="22"/>
+        </w:rPr>
+        <w:t>forward-socks5t</w:t>
+      </w:r>
+      <w:r>
+        <w:rPr>
+          <w:rFonts w:cs="Muna"/>
+          <w:sz w:val="22"/>
+          <w:szCs w:val="22"/>
+        </w:rPr>
+        <w:t xml:space="preserve"> in order to look like this (the dot at the end is important, don</w:t>
+      </w:r>
+      <w:r>
+        <w:rPr>
+          <w:rFonts w:eastAsia="Calibri" w:cs="Calibri"/>
+          <w:sz w:val="22"/>
+          <w:szCs w:val="22"/>
+        </w:rPr>
+        <w:t>’t</w:t>
+      </w:r>
+      <w:r>
+        <w:rPr>
+          <w:rFonts w:cs="Muna"/>
+          <w:sz w:val="22"/>
+          <w:szCs w:val="22"/>
+        </w:rPr>
+        <w:t xml:space="preserve"> deleted)</w:t>
+      </w:r>
+      <w:r>
+        <w:rPr>
+          <w:rFonts w:cs="Muna"/>
+          <w:sz w:val="22"/>
+          <w:szCs w:val="22"/>
+        </w:rPr>
+        <w:t>:</w:t>
       </w:r>
     </w:p>
     <w:p>
@@ -745,21 +699,10 @@
         <w:rPr>
           <w:rFonts w:cs="Muna"/>
           <w:b/>
-          <w:color w:val="000000"/>
-          <w:sz w:val="22"/>
-          <w:szCs w:val="22"/>
-        </w:rPr>
-        <w:t>*/1</w:t>
-      </w:r>
-      <w:r>
-        <w:rPr>
-          <w:rFonts w:cs="Muna"/>
-          <w:b/>
-          <w:color w:val="000000"/>
-          <w:sz w:val="22"/>
-          <w:szCs w:val="22"/>
-        </w:rPr>
-        <w:t xml:space="preserve"> * * * * /georgetown/ds/Music-Mood/docs/restart_tor.sh</w:t>
+          <w:sz w:val="22"/>
+          <w:szCs w:val="22"/>
+        </w:rPr>
+        <w:t>forward-socks5t   /               127.0.0.1:9050 .</w:t>
       </w:r>
     </w:p>
     <w:p>
@@ -780,48 +723,65 @@
       <w:r>
         <w:rPr>
           <w:rFonts w:cs="Muna"/>
-          <w:color w:val="000000"/>
-          <w:sz w:val="22"/>
-          <w:szCs w:val="22"/>
-        </w:rPr>
-        <w:t xml:space="preserve">Take into account that the previous script </w:t>
-      </w:r>
-      <w:r>
-        <w:rPr>
-          <w:rFonts w:cs="Muna"/>
-          <w:color w:val="000000"/>
-          <w:sz w:val="22"/>
-          <w:szCs w:val="22"/>
-        </w:rPr>
-        <w:t>uses</w:t>
-      </w:r>
-      <w:r>
-        <w:rPr>
-          <w:rFonts w:cs="Muna"/>
-          <w:color w:val="000000"/>
-          <w:sz w:val="22"/>
-          <w:szCs w:val="22"/>
-        </w:rPr>
-        <w:t xml:space="preserve"> the folder </w:t>
-      </w:r>
-      <w:r>
+          <w:sz w:val="22"/>
+          <w:szCs w:val="22"/>
+        </w:rPr>
+        <w:t xml:space="preserve">Use the command crontab </w:t>
+      </w:r>
+      <w:r>
+        <w:rPr>
+          <w:rFonts w:eastAsia="Calibri" w:cs="Calibri"/>
+          <w:sz w:val="22"/>
+          <w:szCs w:val="22"/>
+        </w:rPr>
+        <w:t>–</w:t>
+      </w:r>
+      <w:r>
+        <w:rPr>
+          <w:rFonts w:cs="Muna"/>
+          <w:sz w:val="22"/>
+          <w:szCs w:val="22"/>
+        </w:rPr>
+        <w:t>e to create a cron</w:t>
+      </w:r>
+      <w:r>
+        <w:rPr>
+          <w:rFonts w:cs="Muna"/>
+          <w:sz w:val="22"/>
+          <w:szCs w:val="22"/>
+        </w:rPr>
+        <w:t xml:space="preserve"> </w:t>
+      </w:r>
+      <w:r>
+        <w:rPr>
+          <w:rFonts w:cs="Muna"/>
+          <w:sz w:val="22"/>
+          <w:szCs w:val="22"/>
+        </w:rPr>
+        <w:t>job with the following line:</w:t>
+      </w:r>
+    </w:p>
+    <w:p>
+      <w:pPr>
+        <w:ind w:left="1080"/>
+        <w:jc w:val="center"/>
         <w:rPr>
           <w:rFonts w:cs="Muna"/>
           <w:b/>
           <w:color w:val="000000"/>
-          <w:sz w:val="22"/>
-          <w:szCs w:val="22"/>
-        </w:rPr>
-        <w:t>/georgetown/ds/Music-Mood/docs/</w:t>
-      </w:r>
-      <w:r>
-        <w:rPr>
-          <w:rFonts w:cs="Muna"/>
+          <w:sz w:val="18"/>
+          <w:szCs w:val="18"/>
+        </w:rPr>
+      </w:pPr>
+      <w:r>
+        <w:rPr>
+          <w:rFonts w:cs="Menlo"/>
+          <w:b/>
           <w:color w:val="000000"/>
-          <w:sz w:val="22"/>
-          <w:szCs w:val="22"/>
-        </w:rPr>
-        <w:t xml:space="preserve"> please change it to the folder where you clone the repository</w:t>
+          <w:sz w:val="18"/>
+          <w:szCs w:val="18"/>
+        </w:rPr>
+        <w:t>*/1 * * * * /georgetown/ds/Music-Mood/docs/restart_tor.sh &gt; /usr/local/etc/musicmood_restart.log</w:t>
       </w:r>
     </w:p>
     <w:p>
@@ -834,6 +794,79 @@
         <w:jc w:val="both"/>
         <w:rPr>
           <w:rFonts w:cs="Muna"/>
+          <w:b/>
+          <w:sz w:val="22"/>
+          <w:szCs w:val="22"/>
+        </w:rPr>
+      </w:pPr>
+      <w:r>
+        <w:rPr>
+          <w:rFonts w:cs="Muna"/>
+          <w:color w:val="000000"/>
+          <w:sz w:val="22"/>
+          <w:szCs w:val="22"/>
+        </w:rPr>
+        <w:t xml:space="preserve">Take into account that the previous script </w:t>
+      </w:r>
+      <w:r>
+        <w:rPr>
+          <w:rFonts w:cs="Muna"/>
+          <w:color w:val="000000"/>
+          <w:sz w:val="22"/>
+          <w:szCs w:val="22"/>
+        </w:rPr>
+        <w:t>uses</w:t>
+      </w:r>
+      <w:r>
+        <w:rPr>
+          <w:rFonts w:cs="Muna"/>
+          <w:color w:val="000000"/>
+          <w:sz w:val="22"/>
+          <w:szCs w:val="22"/>
+        </w:rPr>
+        <w:t xml:space="preserve"> the folder </w:t>
+      </w:r>
+      <w:r>
+        <w:rPr>
+          <w:rFonts w:cs="Muna"/>
+          <w:b/>
+          <w:color w:val="000000"/>
+          <w:sz w:val="22"/>
+          <w:szCs w:val="22"/>
+          <w:highlight w:val="yellow"/>
+        </w:rPr>
+        <w:t>/georgetown/ds/Music-Mood/docs/</w:t>
+      </w:r>
+      <w:r>
+        <w:rPr>
+          <w:rFonts w:cs="Muna"/>
+          <w:color w:val="000000"/>
+          <w:sz w:val="22"/>
+          <w:szCs w:val="22"/>
+        </w:rPr>
+        <w:t xml:space="preserve"> please </w:t>
+      </w:r>
+      <w:r>
+        <w:rPr>
+          <w:rFonts w:cs="Muna"/>
+          <w:b/>
+          <w:color w:val="000000"/>
+          <w:sz w:val="22"/>
+          <w:szCs w:val="22"/>
+        </w:rPr>
+        <w:t>change it to the folder where you clone the repository</w:t>
+      </w:r>
+    </w:p>
+    <w:p>
+      <w:pPr>
+        <w:pStyle w:val="ListParagraph"/>
+        <w:numPr>
+          <w:ilvl w:val="0"/>
+          <w:numId w:val="1"/>
+        </w:numPr>
+        <w:jc w:val="both"/>
+        <w:rPr>
+          <w:rFonts w:cs="Muna"/>
           <w:sz w:val="22"/>
           <w:szCs w:val="22"/>
         </w:rPr>
@@ -863,7 +896,26 @@
           <w:sz w:val="22"/>
           <w:szCs w:val="22"/>
         </w:rPr>
-        <w:t xml:space="preserve"> Privoxy is working by running the file proxies.py that is included in the </w:t>
+        <w:t xml:space="preserve"> Privoxy is working by running the file </w:t>
+      </w:r>
+      <w:r>
+        <w:rPr>
+          <w:rFonts w:cs="Muna"/>
+          <w:b/>
+          <w:color w:val="000000"/>
+          <w:sz w:val="22"/>
+          <w:szCs w:val="22"/>
+        </w:rPr>
+        <w:t>proxies.py</w:t>
+      </w:r>
+      <w:r>
+        <w:rPr>
+          <w:rFonts w:cs="Muna"/>
+          <w:color w:val="000000"/>
+          <w:sz w:val="22"/>
+          <w:szCs w:val="22"/>
+        </w:rPr>
+        <w:t xml:space="preserve"> that is included in the </w:t>
       </w:r>
       <w:r>
         <w:rPr>
@@ -1654,13 +1706,67 @@
     </w:p>
     <w:p>
       <w:pPr>
-        <w:jc w:val="both"/>
-        <w:rPr>
-          <w:rFonts w:cs="Muna"/>
-          <w:sz w:val="22"/>
-          <w:szCs w:val="22"/>
-        </w:rPr>
-      </w:pPr>
+        <w:pStyle w:val="ListParagraph"/>
+        <w:numPr>
+          <w:ilvl w:val="0"/>
+          <w:numId w:val="3"/>
+        </w:numPr>
+        <w:jc w:val="both"/>
+        <w:rPr>
+          <w:rFonts w:cs="Muna"/>
+          <w:sz w:val="22"/>
+          <w:szCs w:val="22"/>
+        </w:rPr>
+      </w:pPr>
+      <w:r>
+        <w:rPr>
+          <w:rFonts w:cs="Muna"/>
+          <w:b/>
+          <w:sz w:val="22"/>
+          <w:szCs w:val="22"/>
+        </w:rPr>
+        <w:t>Security Update:</w:t>
+      </w:r>
+      <w:r>
+        <w:rPr>
+          <w:rFonts w:cs="Muna"/>
+          <w:sz w:val="22"/>
+          <w:szCs w:val="22"/>
+        </w:rPr>
+        <w:t xml:space="preserve"> for security reasons I’ve decided to implement some sort of protection. Therefore</w:t>
+      </w:r>
+      <w:r>
+        <w:rPr>
+          <w:rFonts w:cs="Muna"/>
+          <w:sz w:val="22"/>
+          <w:szCs w:val="22"/>
+        </w:rPr>
+        <w:t>,</w:t>
+      </w:r>
+      <w:r>
+        <w:rPr>
+          <w:rFonts w:cs="Muna"/>
+          <w:sz w:val="22"/>
+          <w:szCs w:val="22"/>
+        </w:rPr>
+        <w:t xml:space="preserve"> our encrypted password will be stored on a binary file that you will be able to create with another script I’m going to send you. </w:t>
+      </w:r>
+      <w:r>
+        <w:rPr>
+          <w:rFonts w:cs="Muna"/>
+          <w:sz w:val="22"/>
+          <w:szCs w:val="22"/>
+        </w:rPr>
+        <w:t>Moreover,</w:t>
+      </w:r>
+      <w:r>
+        <w:rPr>
+          <w:rFonts w:cs="Muna"/>
+          <w:sz w:val="22"/>
+          <w:szCs w:val="22"/>
+        </w:rPr>
+        <w:t xml:space="preserve"> if you just clone the repository and don’t execute the given script it is going to tell you that there is a missing file.</w:t>
+      </w:r>
     </w:p>
     <w:p>
       <w:pPr>

</xml_diff>